<commit_message>
Added watermark to report and FileChooser system for saving reports
</commit_message>
<xml_diff>
--- a/ProtoypeF/src/main/resources/edu/wpi/cs3733/D22/teamF/ReportTemplates/Request_Template.docx
+++ b/ProtoypeF/src/main/resources/edu/wpi/cs3733/D22/teamF/ReportTemplates/Request_Template.docx
@@ -6,8 +6,10 @@
       <w:r>
         <w:t>Service Request Report</w:t>
       </w:r>
-      <w:r>
-        <w:t xml:space="preserve"> ${reqID}</w:t>
+    </w:p>
+    <w:p>
+      <w:r>
+        <w:t>${request}</w:t>
       </w:r>
     </w:p>
     <w:p>
@@ -41,6 +43,12 @@
       </w:r>
     </w:p>
     <w:sectPr>
+      <w:headerReference w:type="even" r:id="rId7"/>
+      <w:headerReference w:type="default" r:id="rId8"/>
+      <w:footerReference w:type="even" r:id="rId9"/>
+      <w:footerReference w:type="default" r:id="rId10"/>
+      <w:headerReference w:type="first" r:id="rId11"/>
+      <w:footerReference w:type="first" r:id="rId12"/>
       <w:pgSz w:w="12240" w:h="15840"/>
       <w:pgMar w:top="1440" w:right="1440" w:bottom="1440" w:left="1440" w:header="720" w:footer="720" w:gutter="0"/>
       <w:cols w:space="720"/>
@@ -48,6 +56,206 @@
     </w:sectPr>
   </w:body>
 </w:document>
+</file>
+
+<file path=word/endnotes.xml><?xml version="1.0" encoding="utf-8"?>
+<w:endnotes xmlns:wpc="http://schemas.microsoft.com/office/word/2010/wordprocessingCanvas" xmlns:cx="http://schemas.microsoft.com/office/drawing/2014/chartex" xmlns:cx1="http://schemas.microsoft.com/office/drawing/2015/9/8/chartex" xmlns:cx2="http://schemas.microsoft.com/office/drawing/2015/10/21/chartex" xmlns:cx3="http://schemas.microsoft.com/office/drawing/2016/5/9/chartex" xmlns:cx4="http://schemas.microsoft.com/office/drawing/2016/5/10/chartex" xmlns:cx5="http://schemas.microsoft.com/office/drawing/2016/5/11/chartex" xmlns:cx6="http://schemas.microsoft.com/office/drawing/2016/5/12/chartex" xmlns:cx7="http://schemas.microsoft.com/office/drawing/2016/5/13/chartex" xmlns:cx8="http://schemas.microsoft.com/office/drawing/2016/5/14/chartex" xmlns:mc="http://schemas.openxmlformats.org/markup-compatibility/2006" xmlns:aink="http://schemas.microsoft.com/office/drawing/2016/ink" xmlns:am3d="http://schemas.microsoft.com/office/drawing/2017/model3d" xmlns:o="urn:schemas-microsoft-com:office:office" xmlns:r="http://schemas.openxmlformats.org/officeDocument/2006/relationships" xmlns:m="http://schemas.openxmlformats.org/officeDocument/2006/math" xmlns:v="urn:schemas-microsoft-com:vml" xmlns:wp14="http://schemas.microsoft.com/office/word/2010/wordprocessingDrawing" xmlns:wp="http://schemas.openxmlformats.org/drawingml/2006/wordprocessingDrawing" xmlns:w10="urn:schemas-microsoft-com:office:word" xmlns:w="http://schemas.openxmlformats.org/wordprocessingml/2006/main" xmlns:w14="http://schemas.microsoft.com/office/word/2010/wordml" xmlns:w15="http://schemas.microsoft.com/office/word/2012/wordml" xmlns:w16cex="http://schemas.microsoft.com/office/word/2018/wordml/cex" xmlns:w16cid="http://schemas.microsoft.com/office/word/2016/wordml/cid" xmlns:w16="http://schemas.microsoft.com/office/word/2018/wordml" xmlns:w16sdtdh="http://schemas.microsoft.com/office/word/2020/wordml/sdtdatahash" xmlns:w16se="http://schemas.microsoft.com/office/word/2015/wordml/symex" xmlns:wpg="http://schemas.microsoft.com/office/word/2010/wordprocessingGroup" xmlns:wpi="http://schemas.microsoft.com/office/word/2010/wordprocessingInk" xmlns:wne="http://schemas.microsoft.com/office/word/2006/wordml" xmlns:wps="http://schemas.microsoft.com/office/word/2010/wordprocessingShape" mc:Ignorable="w14 w15 w16se w16cid w16 w16cex w16sdtdh wp14">
+  <w:endnote w:type="separator" w:id="-1">
+    <w:p>
+      <w:pPr>
+        <w:spacing w:after="0" w:line="240" w:lineRule="auto"/>
+      </w:pPr>
+      <w:r>
+        <w:separator/>
+      </w:r>
+    </w:p>
+  </w:endnote>
+  <w:endnote w:type="continuationSeparator" w:id="0">
+    <w:p>
+      <w:pPr>
+        <w:spacing w:after="0" w:line="240" w:lineRule="auto"/>
+      </w:pPr>
+      <w:r>
+        <w:continuationSeparator/>
+      </w:r>
+    </w:p>
+  </w:endnote>
+</w:endnotes>
+</file>
+
+<file path=word/footer1.xml><?xml version="1.0" encoding="utf-8"?>
+<w:ftr xmlns:wpc="http://schemas.microsoft.com/office/word/2010/wordprocessingCanvas" xmlns:cx="http://schemas.microsoft.com/office/drawing/2014/chartex" xmlns:cx1="http://schemas.microsoft.com/office/drawing/2015/9/8/chartex" xmlns:cx2="http://schemas.microsoft.com/office/drawing/2015/10/21/chartex" xmlns:cx3="http://schemas.microsoft.com/office/drawing/2016/5/9/chartex" xmlns:cx4="http://schemas.microsoft.com/office/drawing/2016/5/10/chartex" xmlns:cx5="http://schemas.microsoft.com/office/drawing/2016/5/11/chartex" xmlns:cx6="http://schemas.microsoft.com/office/drawing/2016/5/12/chartex" xmlns:cx7="http://schemas.microsoft.com/office/drawing/2016/5/13/chartex" xmlns:cx8="http://schemas.microsoft.com/office/drawing/2016/5/14/chartex" xmlns:mc="http://schemas.openxmlformats.org/markup-compatibility/2006" xmlns:aink="http://schemas.microsoft.com/office/drawing/2016/ink" xmlns:am3d="http://schemas.microsoft.com/office/drawing/2017/model3d" xmlns:o="urn:schemas-microsoft-com:office:office" xmlns:r="http://schemas.openxmlformats.org/officeDocument/2006/relationships" xmlns:m="http://schemas.openxmlformats.org/officeDocument/2006/math" xmlns:v="urn:schemas-microsoft-com:vml" xmlns:wp14="http://schemas.microsoft.com/office/word/2010/wordprocessingDrawing" xmlns:wp="http://schemas.openxmlformats.org/drawingml/2006/wordprocessingDrawing" xmlns:w10="urn:schemas-microsoft-com:office:word" xmlns:w="http://schemas.openxmlformats.org/wordprocessingml/2006/main" xmlns:w14="http://schemas.microsoft.com/office/word/2010/wordml" xmlns:w15="http://schemas.microsoft.com/office/word/2012/wordml" xmlns:w16cex="http://schemas.microsoft.com/office/word/2018/wordml/cex" xmlns:w16cid="http://schemas.microsoft.com/office/word/2016/wordml/cid" xmlns:w16="http://schemas.microsoft.com/office/word/2018/wordml" xmlns:w16sdtdh="http://schemas.microsoft.com/office/word/2020/wordml/sdtdatahash" xmlns:w16se="http://schemas.microsoft.com/office/word/2015/wordml/symex" xmlns:wpg="http://schemas.microsoft.com/office/word/2010/wordprocessingGroup" xmlns:wpi="http://schemas.microsoft.com/office/word/2010/wordprocessingInk" xmlns:wne="http://schemas.microsoft.com/office/word/2006/wordml" xmlns:wps="http://schemas.microsoft.com/office/word/2010/wordprocessingShape" mc:Ignorable="w14 w15 w16se w16cid w16 w16cex w16sdtdh wp14">
+  <w:p>
+    <w:pPr>
+      <w:pStyle w:val="Footer"/>
+    </w:pPr>
+  </w:p>
+</w:ftr>
+</file>
+
+<file path=word/footer2.xml><?xml version="1.0" encoding="utf-8"?>
+<w:ftr xmlns:wpc="http://schemas.microsoft.com/office/word/2010/wordprocessingCanvas" xmlns:cx="http://schemas.microsoft.com/office/drawing/2014/chartex" xmlns:cx1="http://schemas.microsoft.com/office/drawing/2015/9/8/chartex" xmlns:cx2="http://schemas.microsoft.com/office/drawing/2015/10/21/chartex" xmlns:cx3="http://schemas.microsoft.com/office/drawing/2016/5/9/chartex" xmlns:cx4="http://schemas.microsoft.com/office/drawing/2016/5/10/chartex" xmlns:cx5="http://schemas.microsoft.com/office/drawing/2016/5/11/chartex" xmlns:cx6="http://schemas.microsoft.com/office/drawing/2016/5/12/chartex" xmlns:cx7="http://schemas.microsoft.com/office/drawing/2016/5/13/chartex" xmlns:cx8="http://schemas.microsoft.com/office/drawing/2016/5/14/chartex" xmlns:mc="http://schemas.openxmlformats.org/markup-compatibility/2006" xmlns:aink="http://schemas.microsoft.com/office/drawing/2016/ink" xmlns:am3d="http://schemas.microsoft.com/office/drawing/2017/model3d" xmlns:o="urn:schemas-microsoft-com:office:office" xmlns:r="http://schemas.openxmlformats.org/officeDocument/2006/relationships" xmlns:m="http://schemas.openxmlformats.org/officeDocument/2006/math" xmlns:v="urn:schemas-microsoft-com:vml" xmlns:wp14="http://schemas.microsoft.com/office/word/2010/wordprocessingDrawing" xmlns:wp="http://schemas.openxmlformats.org/drawingml/2006/wordprocessingDrawing" xmlns:w10="urn:schemas-microsoft-com:office:word" xmlns:w="http://schemas.openxmlformats.org/wordprocessingml/2006/main" xmlns:w14="http://schemas.microsoft.com/office/word/2010/wordml" xmlns:w15="http://schemas.microsoft.com/office/word/2012/wordml" xmlns:w16cex="http://schemas.microsoft.com/office/word/2018/wordml/cex" xmlns:w16cid="http://schemas.microsoft.com/office/word/2016/wordml/cid" xmlns:w16="http://schemas.microsoft.com/office/word/2018/wordml" xmlns:w16sdtdh="http://schemas.microsoft.com/office/word/2020/wordml/sdtdatahash" xmlns:w16se="http://schemas.microsoft.com/office/word/2015/wordml/symex" xmlns:wpg="http://schemas.microsoft.com/office/word/2010/wordprocessingGroup" xmlns:wpi="http://schemas.microsoft.com/office/word/2010/wordprocessingInk" xmlns:wne="http://schemas.microsoft.com/office/word/2006/wordml" xmlns:wps="http://schemas.microsoft.com/office/word/2010/wordprocessingShape" mc:Ignorable="w14 w15 w16se w16cid w16 w16cex w16sdtdh wp14">
+  <w:p>
+    <w:pPr>
+      <w:pStyle w:val="Footer"/>
+    </w:pPr>
+  </w:p>
+</w:ftr>
+</file>
+
+<file path=word/footer3.xml><?xml version="1.0" encoding="utf-8"?>
+<w:ftr xmlns:wpc="http://schemas.microsoft.com/office/word/2010/wordprocessingCanvas" xmlns:cx="http://schemas.microsoft.com/office/drawing/2014/chartex" xmlns:cx1="http://schemas.microsoft.com/office/drawing/2015/9/8/chartex" xmlns:cx2="http://schemas.microsoft.com/office/drawing/2015/10/21/chartex" xmlns:cx3="http://schemas.microsoft.com/office/drawing/2016/5/9/chartex" xmlns:cx4="http://schemas.microsoft.com/office/drawing/2016/5/10/chartex" xmlns:cx5="http://schemas.microsoft.com/office/drawing/2016/5/11/chartex" xmlns:cx6="http://schemas.microsoft.com/office/drawing/2016/5/12/chartex" xmlns:cx7="http://schemas.microsoft.com/office/drawing/2016/5/13/chartex" xmlns:cx8="http://schemas.microsoft.com/office/drawing/2016/5/14/chartex" xmlns:mc="http://schemas.openxmlformats.org/markup-compatibility/2006" xmlns:aink="http://schemas.microsoft.com/office/drawing/2016/ink" xmlns:am3d="http://schemas.microsoft.com/office/drawing/2017/model3d" xmlns:o="urn:schemas-microsoft-com:office:office" xmlns:r="http://schemas.openxmlformats.org/officeDocument/2006/relationships" xmlns:m="http://schemas.openxmlformats.org/officeDocument/2006/math" xmlns:v="urn:schemas-microsoft-com:vml" xmlns:wp14="http://schemas.microsoft.com/office/word/2010/wordprocessingDrawing" xmlns:wp="http://schemas.openxmlformats.org/drawingml/2006/wordprocessingDrawing" xmlns:w10="urn:schemas-microsoft-com:office:word" xmlns:w="http://schemas.openxmlformats.org/wordprocessingml/2006/main" xmlns:w14="http://schemas.microsoft.com/office/word/2010/wordml" xmlns:w15="http://schemas.microsoft.com/office/word/2012/wordml" xmlns:w16cex="http://schemas.microsoft.com/office/word/2018/wordml/cex" xmlns:w16cid="http://schemas.microsoft.com/office/word/2016/wordml/cid" xmlns:w16="http://schemas.microsoft.com/office/word/2018/wordml" xmlns:w16sdtdh="http://schemas.microsoft.com/office/word/2020/wordml/sdtdatahash" xmlns:w16se="http://schemas.microsoft.com/office/word/2015/wordml/symex" xmlns:wpg="http://schemas.microsoft.com/office/word/2010/wordprocessingGroup" xmlns:wpi="http://schemas.microsoft.com/office/word/2010/wordprocessingInk" xmlns:wne="http://schemas.microsoft.com/office/word/2006/wordml" xmlns:wps="http://schemas.microsoft.com/office/word/2010/wordprocessingShape" mc:Ignorable="w14 w15 w16se w16cid w16 w16cex w16sdtdh wp14">
+  <w:p>
+    <w:pPr>
+      <w:pStyle w:val="Footer"/>
+    </w:pPr>
+  </w:p>
+</w:ftr>
+</file>
+
+<file path=word/footnotes.xml><?xml version="1.0" encoding="utf-8"?>
+<w:footnotes xmlns:wpc="http://schemas.microsoft.com/office/word/2010/wordprocessingCanvas" xmlns:cx="http://schemas.microsoft.com/office/drawing/2014/chartex" xmlns:cx1="http://schemas.microsoft.com/office/drawing/2015/9/8/chartex" xmlns:cx2="http://schemas.microsoft.com/office/drawing/2015/10/21/chartex" xmlns:cx3="http://schemas.microsoft.com/office/drawing/2016/5/9/chartex" xmlns:cx4="http://schemas.microsoft.com/office/drawing/2016/5/10/chartex" xmlns:cx5="http://schemas.microsoft.com/office/drawing/2016/5/11/chartex" xmlns:cx6="http://schemas.microsoft.com/office/drawing/2016/5/12/chartex" xmlns:cx7="http://schemas.microsoft.com/office/drawing/2016/5/13/chartex" xmlns:cx8="http://schemas.microsoft.com/office/drawing/2016/5/14/chartex" xmlns:mc="http://schemas.openxmlformats.org/markup-compatibility/2006" xmlns:aink="http://schemas.microsoft.com/office/drawing/2016/ink" xmlns:am3d="http://schemas.microsoft.com/office/drawing/2017/model3d" xmlns:o="urn:schemas-microsoft-com:office:office" xmlns:r="http://schemas.openxmlformats.org/officeDocument/2006/relationships" xmlns:m="http://schemas.openxmlformats.org/officeDocument/2006/math" xmlns:v="urn:schemas-microsoft-com:vml" xmlns:wp14="http://schemas.microsoft.com/office/word/2010/wordprocessingDrawing" xmlns:wp="http://schemas.openxmlformats.org/drawingml/2006/wordprocessingDrawing" xmlns:w10="urn:schemas-microsoft-com:office:word" xmlns:w="http://schemas.openxmlformats.org/wordprocessingml/2006/main" xmlns:w14="http://schemas.microsoft.com/office/word/2010/wordml" xmlns:w15="http://schemas.microsoft.com/office/word/2012/wordml" xmlns:w16cex="http://schemas.microsoft.com/office/word/2018/wordml/cex" xmlns:w16cid="http://schemas.microsoft.com/office/word/2016/wordml/cid" xmlns:w16="http://schemas.microsoft.com/office/word/2018/wordml" xmlns:w16sdtdh="http://schemas.microsoft.com/office/word/2020/wordml/sdtdatahash" xmlns:w16se="http://schemas.microsoft.com/office/word/2015/wordml/symex" xmlns:wpg="http://schemas.microsoft.com/office/word/2010/wordprocessingGroup" xmlns:wpi="http://schemas.microsoft.com/office/word/2010/wordprocessingInk" xmlns:wne="http://schemas.microsoft.com/office/word/2006/wordml" xmlns:wps="http://schemas.microsoft.com/office/word/2010/wordprocessingShape" mc:Ignorable="w14 w15 w16se w16cid w16 w16cex w16sdtdh wp14">
+  <w:footnote w:type="separator" w:id="-1">
+    <w:p>
+      <w:pPr>
+        <w:spacing w:after="0" w:line="240" w:lineRule="auto"/>
+      </w:pPr>
+      <w:r>
+        <w:separator/>
+      </w:r>
+    </w:p>
+  </w:footnote>
+  <w:footnote w:type="continuationSeparator" w:id="0">
+    <w:p>
+      <w:pPr>
+        <w:spacing w:after="0" w:line="240" w:lineRule="auto"/>
+      </w:pPr>
+      <w:r>
+        <w:continuationSeparator/>
+      </w:r>
+    </w:p>
+  </w:footnote>
+</w:footnotes>
+</file>
+
+<file path=word/header1.xml><?xml version="1.0" encoding="utf-8"?>
+<w:hdr xmlns:wpc="http://schemas.microsoft.com/office/word/2010/wordprocessingCanvas" xmlns:cx="http://schemas.microsoft.com/office/drawing/2014/chartex" xmlns:cx1="http://schemas.microsoft.com/office/drawing/2015/9/8/chartex" xmlns:cx2="http://schemas.microsoft.com/office/drawing/2015/10/21/chartex" xmlns:cx3="http://schemas.microsoft.com/office/drawing/2016/5/9/chartex" xmlns:cx4="http://schemas.microsoft.com/office/drawing/2016/5/10/chartex" xmlns:cx5="http://schemas.microsoft.com/office/drawing/2016/5/11/chartex" xmlns:cx6="http://schemas.microsoft.com/office/drawing/2016/5/12/chartex" xmlns:cx7="http://schemas.microsoft.com/office/drawing/2016/5/13/chartex" xmlns:cx8="http://schemas.microsoft.com/office/drawing/2016/5/14/chartex" xmlns:mc="http://schemas.openxmlformats.org/markup-compatibility/2006" xmlns:aink="http://schemas.microsoft.com/office/drawing/2016/ink" xmlns:am3d="http://schemas.microsoft.com/office/drawing/2017/model3d" xmlns:o="urn:schemas-microsoft-com:office:office" xmlns:r="http://schemas.openxmlformats.org/officeDocument/2006/relationships" xmlns:m="http://schemas.openxmlformats.org/officeDocument/2006/math" xmlns:v="urn:schemas-microsoft-com:vml" xmlns:wp14="http://schemas.microsoft.com/office/word/2010/wordprocessingDrawing" xmlns:wp="http://schemas.openxmlformats.org/drawingml/2006/wordprocessingDrawing" xmlns:w10="urn:schemas-microsoft-com:office:word" xmlns:w="http://schemas.openxmlformats.org/wordprocessingml/2006/main" xmlns:w14="http://schemas.microsoft.com/office/word/2010/wordml" xmlns:w15="http://schemas.microsoft.com/office/word/2012/wordml" xmlns:w16cex="http://schemas.microsoft.com/office/word/2018/wordml/cex" xmlns:w16cid="http://schemas.microsoft.com/office/word/2016/wordml/cid" xmlns:w16="http://schemas.microsoft.com/office/word/2018/wordml" xmlns:w16sdtdh="http://schemas.microsoft.com/office/word/2020/wordml/sdtdatahash" xmlns:w16se="http://schemas.microsoft.com/office/word/2015/wordml/symex" xmlns:wpg="http://schemas.microsoft.com/office/word/2010/wordprocessingGroup" xmlns:wpi="http://schemas.microsoft.com/office/word/2010/wordprocessingInk" xmlns:wne="http://schemas.microsoft.com/office/word/2006/wordml" xmlns:wps="http://schemas.microsoft.com/office/word/2010/wordprocessingShape" mc:Ignorable="w14 w15 w16se w16cid w16 w16cex w16sdtdh wp14">
+  <w:p>
+    <w:pPr>
+      <w:pStyle w:val="Header"/>
+    </w:pPr>
+    <w:r>
+      <w:rPr>
+        <w:noProof/>
+      </w:rPr>
+      <w:pict w14:anchorId="02669BE8">
+        <v:shapetype id="_x0000_t75" coordsize="21600,21600" o:spt="75" o:preferrelative="t" path="m@4@5l@4@11@9@11@9@5xe" filled="f" stroked="f">
+          <v:stroke joinstyle="miter"/>
+          <v:formulas>
+            <v:f eqn="if lineDrawn pixelLineWidth 0"/>
+            <v:f eqn="sum @0 1 0"/>
+            <v:f eqn="sum 0 0 @1"/>
+            <v:f eqn="prod @2 1 2"/>
+            <v:f eqn="prod @3 21600 pixelWidth"/>
+            <v:f eqn="prod @3 21600 pixelHeight"/>
+            <v:f eqn="sum @0 0 1"/>
+            <v:f eqn="prod @6 1 2"/>
+            <v:f eqn="prod @7 21600 pixelWidth"/>
+            <v:f eqn="sum @8 21600 0"/>
+            <v:f eqn="prod @7 21600 pixelHeight"/>
+            <v:f eqn="sum @10 21600 0"/>
+          </v:formulas>
+          <v:path o:extrusionok="f" gradientshapeok="t" o:connecttype="rect"/>
+          <o:lock v:ext="edit" aspectratio="t"/>
+        </v:shapetype>
+        <v:shape id="WordPictureWatermark625048282" o:spid="_x0000_s1026" type="#_x0000_t75" style="position:absolute;margin-left:0;margin-top:0;width:468pt;height:468pt;z-index:-251657216;mso-position-horizontal:center;mso-position-horizontal-relative:margin;mso-position-vertical:center;mso-position-vertical-relative:margin" o:allowincell="f">
+          <v:imagedata r:id="rId1" o:title="BWHlogo-new" gain="19661f" blacklevel="22938f"/>
+          <w10:wrap anchorx="margin" anchory="margin"/>
+        </v:shape>
+      </w:pict>
+    </w:r>
+  </w:p>
+</w:hdr>
+</file>
+
+<file path=word/header2.xml><?xml version="1.0" encoding="utf-8"?>
+<w:hdr xmlns:wpc="http://schemas.microsoft.com/office/word/2010/wordprocessingCanvas" xmlns:cx="http://schemas.microsoft.com/office/drawing/2014/chartex" xmlns:cx1="http://schemas.microsoft.com/office/drawing/2015/9/8/chartex" xmlns:cx2="http://schemas.microsoft.com/office/drawing/2015/10/21/chartex" xmlns:cx3="http://schemas.microsoft.com/office/drawing/2016/5/9/chartex" xmlns:cx4="http://schemas.microsoft.com/office/drawing/2016/5/10/chartex" xmlns:cx5="http://schemas.microsoft.com/office/drawing/2016/5/11/chartex" xmlns:cx6="http://schemas.microsoft.com/office/drawing/2016/5/12/chartex" xmlns:cx7="http://schemas.microsoft.com/office/drawing/2016/5/13/chartex" xmlns:cx8="http://schemas.microsoft.com/office/drawing/2016/5/14/chartex" xmlns:mc="http://schemas.openxmlformats.org/markup-compatibility/2006" xmlns:aink="http://schemas.microsoft.com/office/drawing/2016/ink" xmlns:am3d="http://schemas.microsoft.com/office/drawing/2017/model3d" xmlns:o="urn:schemas-microsoft-com:office:office" xmlns:r="http://schemas.openxmlformats.org/officeDocument/2006/relationships" xmlns:m="http://schemas.openxmlformats.org/officeDocument/2006/math" xmlns:v="urn:schemas-microsoft-com:vml" xmlns:wp14="http://schemas.microsoft.com/office/word/2010/wordprocessingDrawing" xmlns:wp="http://schemas.openxmlformats.org/drawingml/2006/wordprocessingDrawing" xmlns:w10="urn:schemas-microsoft-com:office:word" xmlns:w="http://schemas.openxmlformats.org/wordprocessingml/2006/main" xmlns:w14="http://schemas.microsoft.com/office/word/2010/wordml" xmlns:w15="http://schemas.microsoft.com/office/word/2012/wordml" xmlns:w16cex="http://schemas.microsoft.com/office/word/2018/wordml/cex" xmlns:w16cid="http://schemas.microsoft.com/office/word/2016/wordml/cid" xmlns:w16="http://schemas.microsoft.com/office/word/2018/wordml" xmlns:w16sdtdh="http://schemas.microsoft.com/office/word/2020/wordml/sdtdatahash" xmlns:w16se="http://schemas.microsoft.com/office/word/2015/wordml/symex" xmlns:wpg="http://schemas.microsoft.com/office/word/2010/wordprocessingGroup" xmlns:wpi="http://schemas.microsoft.com/office/word/2010/wordprocessingInk" xmlns:wne="http://schemas.microsoft.com/office/word/2006/wordml" xmlns:wps="http://schemas.microsoft.com/office/word/2010/wordprocessingShape" mc:Ignorable="w14 w15 w16se w16cid w16 w16cex w16sdtdh wp14">
+  <w:p>
+    <w:pPr>
+      <w:pStyle w:val="Header"/>
+    </w:pPr>
+    <w:r>
+      <w:rPr>
+        <w:noProof/>
+      </w:rPr>
+      <w:pict w14:anchorId="4CBDCCEC">
+        <v:shapetype id="_x0000_t75" coordsize="21600,21600" o:spt="75" o:preferrelative="t" path="m@4@5l@4@11@9@11@9@5xe" filled="f" stroked="f">
+          <v:stroke joinstyle="miter"/>
+          <v:formulas>
+            <v:f eqn="if lineDrawn pixelLineWidth 0"/>
+            <v:f eqn="sum @0 1 0"/>
+            <v:f eqn="sum 0 0 @1"/>
+            <v:f eqn="prod @2 1 2"/>
+            <v:f eqn="prod @3 21600 pixelWidth"/>
+            <v:f eqn="prod @3 21600 pixelHeight"/>
+            <v:f eqn="sum @0 0 1"/>
+            <v:f eqn="prod @6 1 2"/>
+            <v:f eqn="prod @7 21600 pixelWidth"/>
+            <v:f eqn="sum @8 21600 0"/>
+            <v:f eqn="prod @7 21600 pixelHeight"/>
+            <v:f eqn="sum @10 21600 0"/>
+          </v:formulas>
+          <v:path o:extrusionok="f" gradientshapeok="t" o:connecttype="rect"/>
+          <o:lock v:ext="edit" aspectratio="t"/>
+        </v:shapetype>
+        <v:shape id="WordPictureWatermark625048283" o:spid="_x0000_s1027" type="#_x0000_t75" style="position:absolute;margin-left:0;margin-top:0;width:468pt;height:468pt;z-index:-251656192;mso-position-horizontal:center;mso-position-horizontal-relative:margin;mso-position-vertical:center;mso-position-vertical-relative:margin" o:allowincell="f">
+          <v:imagedata r:id="rId1" o:title="BWHlogo-new" gain="19661f" blacklevel="22938f"/>
+          <w10:wrap anchorx="margin" anchory="margin"/>
+        </v:shape>
+      </w:pict>
+    </w:r>
+  </w:p>
+</w:hdr>
+</file>
+
+<file path=word/header3.xml><?xml version="1.0" encoding="utf-8"?>
+<w:hdr xmlns:wpc="http://schemas.microsoft.com/office/word/2010/wordprocessingCanvas" xmlns:cx="http://schemas.microsoft.com/office/drawing/2014/chartex" xmlns:cx1="http://schemas.microsoft.com/office/drawing/2015/9/8/chartex" xmlns:cx2="http://schemas.microsoft.com/office/drawing/2015/10/21/chartex" xmlns:cx3="http://schemas.microsoft.com/office/drawing/2016/5/9/chartex" xmlns:cx4="http://schemas.microsoft.com/office/drawing/2016/5/10/chartex" xmlns:cx5="http://schemas.microsoft.com/office/drawing/2016/5/11/chartex" xmlns:cx6="http://schemas.microsoft.com/office/drawing/2016/5/12/chartex" xmlns:cx7="http://schemas.microsoft.com/office/drawing/2016/5/13/chartex" xmlns:cx8="http://schemas.microsoft.com/office/drawing/2016/5/14/chartex" xmlns:mc="http://schemas.openxmlformats.org/markup-compatibility/2006" xmlns:aink="http://schemas.microsoft.com/office/drawing/2016/ink" xmlns:am3d="http://schemas.microsoft.com/office/drawing/2017/model3d" xmlns:o="urn:schemas-microsoft-com:office:office" xmlns:r="http://schemas.openxmlformats.org/officeDocument/2006/relationships" xmlns:m="http://schemas.openxmlformats.org/officeDocument/2006/math" xmlns:v="urn:schemas-microsoft-com:vml" xmlns:wp14="http://schemas.microsoft.com/office/word/2010/wordprocessingDrawing" xmlns:wp="http://schemas.openxmlformats.org/drawingml/2006/wordprocessingDrawing" xmlns:w10="urn:schemas-microsoft-com:office:word" xmlns:w="http://schemas.openxmlformats.org/wordprocessingml/2006/main" xmlns:w14="http://schemas.microsoft.com/office/word/2010/wordml" xmlns:w15="http://schemas.microsoft.com/office/word/2012/wordml" xmlns:w16cex="http://schemas.microsoft.com/office/word/2018/wordml/cex" xmlns:w16cid="http://schemas.microsoft.com/office/word/2016/wordml/cid" xmlns:w16="http://schemas.microsoft.com/office/word/2018/wordml" xmlns:w16sdtdh="http://schemas.microsoft.com/office/word/2020/wordml/sdtdatahash" xmlns:w16se="http://schemas.microsoft.com/office/word/2015/wordml/symex" xmlns:wpg="http://schemas.microsoft.com/office/word/2010/wordprocessingGroup" xmlns:wpi="http://schemas.microsoft.com/office/word/2010/wordprocessingInk" xmlns:wne="http://schemas.microsoft.com/office/word/2006/wordml" xmlns:wps="http://schemas.microsoft.com/office/word/2010/wordprocessingShape" mc:Ignorable="w14 w15 w16se w16cid w16 w16cex w16sdtdh wp14">
+  <w:p>
+    <w:pPr>
+      <w:pStyle w:val="Header"/>
+    </w:pPr>
+    <w:r>
+      <w:rPr>
+        <w:noProof/>
+      </w:rPr>
+      <w:pict w14:anchorId="3A60D24B">
+        <v:shapetype id="_x0000_t75" coordsize="21600,21600" o:spt="75" o:preferrelative="t" path="m@4@5l@4@11@9@11@9@5xe" filled="f" stroked="f">
+          <v:stroke joinstyle="miter"/>
+          <v:formulas>
+            <v:f eqn="if lineDrawn pixelLineWidth 0"/>
+            <v:f eqn="sum @0 1 0"/>
+            <v:f eqn="sum 0 0 @1"/>
+            <v:f eqn="prod @2 1 2"/>
+            <v:f eqn="prod @3 21600 pixelWidth"/>
+            <v:f eqn="prod @3 21600 pixelHeight"/>
+            <v:f eqn="sum @0 0 1"/>
+            <v:f eqn="prod @6 1 2"/>
+            <v:f eqn="prod @7 21600 pixelWidth"/>
+            <v:f eqn="sum @8 21600 0"/>
+            <v:f eqn="prod @7 21600 pixelHeight"/>
+            <v:f eqn="sum @10 21600 0"/>
+          </v:formulas>
+          <v:path o:extrusionok="f" gradientshapeok="t" o:connecttype="rect"/>
+          <o:lock v:ext="edit" aspectratio="t"/>
+        </v:shapetype>
+        <v:shape id="WordPictureWatermark625048281" o:spid="_x0000_s1025" type="#_x0000_t75" style="position:absolute;margin-left:0;margin-top:0;width:468pt;height:468pt;z-index:-251658240;mso-position-horizontal:center;mso-position-horizontal-relative:margin;mso-position-vertical:center;mso-position-vertical-relative:margin" o:allowincell="f">
+          <v:imagedata r:id="rId1" o:title="BWHlogo-new" gain="19661f" blacklevel="22938f"/>
+          <w10:wrap anchorx="margin" anchory="margin"/>
+        </v:shape>
+      </w:pict>
+    </w:r>
+  </w:p>
+</w:hdr>
 </file>
 
 <file path=word/styles.xml><?xml version="1.0" encoding="utf-8"?>
@@ -476,6 +684,50 @@
     <w:semiHidden/>
     <w:unhideWhenUsed/>
   </w:style>
+  <w:style w:type="paragraph" w:styleId="Header">
+    <w:name w:val="header"/>
+    <w:basedOn w:val="Normal"/>
+    <w:link w:val="HeaderChar"/>
+    <w:uiPriority w:val="99"/>
+    <w:unhideWhenUsed/>
+    <w:rsid w:val="00625DB0"/>
+    <w:pPr>
+      <w:tabs>
+        <w:tab w:val="center" w:pos="4680"/>
+        <w:tab w:val="right" w:pos="9360"/>
+      </w:tabs>
+      <w:spacing w:after="0" w:line="240" w:lineRule="auto"/>
+    </w:pPr>
+  </w:style>
+  <w:style w:type="character" w:customStyle="1" w:styleId="HeaderChar">
+    <w:name w:val="Header Char"/>
+    <w:basedOn w:val="DefaultParagraphFont"/>
+    <w:link w:val="Header"/>
+    <w:uiPriority w:val="99"/>
+    <w:rsid w:val="00625DB0"/>
+  </w:style>
+  <w:style w:type="paragraph" w:styleId="Footer">
+    <w:name w:val="footer"/>
+    <w:basedOn w:val="Normal"/>
+    <w:link w:val="FooterChar"/>
+    <w:uiPriority w:val="99"/>
+    <w:unhideWhenUsed/>
+    <w:rsid w:val="00625DB0"/>
+    <w:pPr>
+      <w:tabs>
+        <w:tab w:val="center" w:pos="4680"/>
+        <w:tab w:val="right" w:pos="9360"/>
+      </w:tabs>
+      <w:spacing w:after="0" w:line="240" w:lineRule="auto"/>
+    </w:pPr>
+  </w:style>
+  <w:style w:type="character" w:customStyle="1" w:styleId="FooterChar">
+    <w:name w:val="Footer Char"/>
+    <w:basedOn w:val="DefaultParagraphFont"/>
+    <w:link w:val="Footer"/>
+    <w:uiPriority w:val="99"/>
+    <w:rsid w:val="00625DB0"/>
+  </w:style>
 </w:styles>
 </file>
 
@@ -772,4 +1024,16 @@
     </a:ext>
   </a:extLst>
 </a:theme>
+</file>
+
+<file path=customXml/item1.xml><?xml version="1.0" encoding="utf-8"?>
+<b:Sources xmlns:b="http://schemas.openxmlformats.org/officeDocument/2006/bibliography" xmlns="http://schemas.openxmlformats.org/officeDocument/2006/bibliography" SelectedStyle="\CHICAGO.XSL" StyleName="Chicago" Version="16"/>
+</file>
+
+<file path=customXml/itemProps1.xml><?xml version="1.0" encoding="utf-8"?>
+<ds:datastoreItem xmlns:ds="http://schemas.openxmlformats.org/officeDocument/2006/customXml" ds:itemID="{2D4CE36D-49C0-4624-B562-281890C20527}">
+  <ds:schemaRefs>
+    <ds:schemaRef ds:uri="http://schemas.openxmlformats.org/officeDocument/2006/bibliography"/>
+  </ds:schemaRefs>
+</ds:datastoreItem>
 </file>
</xml_diff>

<commit_message>
Wrote functionality to create Microsoft Word report for a service request
</commit_message>
<xml_diff>
--- a/ProtoypeF/src/main/resources/edu/wpi/cs3733/D22/teamF/ReportTemplates/Request_Template.docx
+++ b/ProtoypeF/src/main/resources/edu/wpi/cs3733/D22/teamF/ReportTemplates/Request_Template.docx
@@ -3,52 +3,357 @@
 <w:document xmlns:wpc="http://schemas.microsoft.com/office/word/2010/wordprocessingCanvas" xmlns:cx="http://schemas.microsoft.com/office/drawing/2014/chartex" xmlns:cx1="http://schemas.microsoft.com/office/drawing/2015/9/8/chartex" xmlns:cx2="http://schemas.microsoft.com/office/drawing/2015/10/21/chartex" xmlns:cx3="http://schemas.microsoft.com/office/drawing/2016/5/9/chartex" xmlns:cx4="http://schemas.microsoft.com/office/drawing/2016/5/10/chartex" xmlns:cx5="http://schemas.microsoft.com/office/drawing/2016/5/11/chartex" xmlns:cx6="http://schemas.microsoft.com/office/drawing/2016/5/12/chartex" xmlns:cx7="http://schemas.microsoft.com/office/drawing/2016/5/13/chartex" xmlns:cx8="http://schemas.microsoft.com/office/drawing/2016/5/14/chartex" xmlns:mc="http://schemas.openxmlformats.org/markup-compatibility/2006" xmlns:aink="http://schemas.microsoft.com/office/drawing/2016/ink" xmlns:am3d="http://schemas.microsoft.com/office/drawing/2017/model3d" xmlns:o="urn:schemas-microsoft-com:office:office" xmlns:r="http://schemas.openxmlformats.org/officeDocument/2006/relationships" xmlns:m="http://schemas.openxmlformats.org/officeDocument/2006/math" xmlns:v="urn:schemas-microsoft-com:vml" xmlns:wp14="http://schemas.microsoft.com/office/word/2010/wordprocessingDrawing" xmlns:wp="http://schemas.openxmlformats.org/drawingml/2006/wordprocessingDrawing" xmlns:w10="urn:schemas-microsoft-com:office:word" xmlns:w="http://schemas.openxmlformats.org/wordprocessingml/2006/main" xmlns:w14="http://schemas.microsoft.com/office/word/2010/wordml" xmlns:w15="http://schemas.microsoft.com/office/word/2012/wordml" xmlns:w16cex="http://schemas.microsoft.com/office/word/2018/wordml/cex" xmlns:w16cid="http://schemas.microsoft.com/office/word/2016/wordml/cid" xmlns:w16="http://schemas.microsoft.com/office/word/2018/wordml" xmlns:w16sdtdh="http://schemas.microsoft.com/office/word/2020/wordml/sdtdatahash" xmlns:w16se="http://schemas.microsoft.com/office/word/2015/wordml/symex" xmlns:wpg="http://schemas.microsoft.com/office/word/2010/wordprocessingGroup" xmlns:wpi="http://schemas.microsoft.com/office/word/2010/wordprocessingInk" xmlns:wne="http://schemas.microsoft.com/office/word/2006/wordml" xmlns:wps="http://schemas.microsoft.com/office/word/2010/wordprocessingShape" mc:Ignorable="w14 w15 w16se w16cid w16 w16cex w16sdtdh wp14">
   <w:body>
     <w:p>
+      <w:pPr>
+        <w:pStyle w:val="Title"/>
+        <w:jc w:val="center"/>
+        <w:rPr>
+          <w:u w:val="single"/>
+        </w:rPr>
+      </w:pPr>
       <w:r>
+        <w:rPr>
+          <w:u w:val="single"/>
+        </w:rPr>
         <w:t>Service Request Report</w:t>
+      </w:r>
+      <w:r>
+        <w:rPr>
+          <w:u w:val="single"/>
+        </w:rPr>
+        <w:t xml:space="preserve"> (</w:t>
+      </w:r>
+      <w:r>
+        <w:rPr>
+          <w:u w:val="single"/>
+        </w:rPr>
+        <w:t>${request}</w:t>
+      </w:r>
+      <w:r>
+        <w:rPr>
+          <w:u w:val="single"/>
+        </w:rPr>
+        <w:t>)</w:t>
+      </w:r>
+    </w:p>
+    <w:p/>
+    <w:tbl>
+      <w:tblPr>
+        <w:tblStyle w:val="TableGrid"/>
+        <w:tblW w:w="9648" w:type="dxa"/>
+        <w:tblLook w:val="04A0" w:firstRow="1" w:lastRow="0" w:firstColumn="1" w:lastColumn="0" w:noHBand="0" w:noVBand="1"/>
+      </w:tblPr>
+      <w:tblGrid>
+        <w:gridCol w:w="3505"/>
+        <w:gridCol w:w="6143"/>
+      </w:tblGrid>
+      <w:tr>
+        <w:trPr>
+          <w:trHeight w:val="566"/>
+        </w:trPr>
+        <w:tc>
+          <w:tcPr>
+            <w:tcW w:w="3505" w:type="dxa"/>
+          </w:tcPr>
+          <w:p>
+            <w:pPr>
+              <w:spacing w:line="480" w:lineRule="auto"/>
+              <w:rPr>
+                <w:b/>
+                <w:bCs/>
+                <w:sz w:val="36"/>
+                <w:szCs w:val="36"/>
+              </w:rPr>
+            </w:pPr>
+            <w:r>
+              <w:rPr>
+                <w:b/>
+                <w:bCs/>
+                <w:sz w:val="36"/>
+                <w:szCs w:val="36"/>
+              </w:rPr>
+              <w:t>Request Type:</w:t>
+            </w:r>
+          </w:p>
+        </w:tc>
+        <w:tc>
+          <w:tcPr>
+            <w:tcW w:w="6143" w:type="dxa"/>
+          </w:tcPr>
+          <w:p>
+            <w:pPr>
+              <w:spacing w:line="480" w:lineRule="auto"/>
+              <w:rPr>
+                <w:sz w:val="36"/>
+                <w:szCs w:val="36"/>
+              </w:rPr>
+            </w:pPr>
+            <w:r>
+              <w:rPr>
+                <w:sz w:val="36"/>
+                <w:szCs w:val="36"/>
+              </w:rPr>
+              <w:t>${type}</w:t>
+            </w:r>
+          </w:p>
+        </w:tc>
+      </w:tr>
+      <w:tr>
+        <w:trPr>
+          <w:trHeight w:val="546"/>
+        </w:trPr>
+        <w:tc>
+          <w:tcPr>
+            <w:tcW w:w="3505" w:type="dxa"/>
+          </w:tcPr>
+          <w:p>
+            <w:pPr>
+              <w:spacing w:line="480" w:lineRule="auto"/>
+              <w:rPr>
+                <w:b/>
+                <w:bCs/>
+                <w:sz w:val="36"/>
+                <w:szCs w:val="36"/>
+              </w:rPr>
+            </w:pPr>
+            <w:r>
+              <w:rPr>
+                <w:b/>
+                <w:bCs/>
+                <w:sz w:val="36"/>
+                <w:szCs w:val="36"/>
+              </w:rPr>
+              <w:t>Location:</w:t>
+            </w:r>
+          </w:p>
+        </w:tc>
+        <w:tc>
+          <w:tcPr>
+            <w:tcW w:w="6143" w:type="dxa"/>
+          </w:tcPr>
+          <w:p>
+            <w:pPr>
+              <w:spacing w:line="480" w:lineRule="auto"/>
+              <w:rPr>
+                <w:sz w:val="36"/>
+                <w:szCs w:val="36"/>
+              </w:rPr>
+            </w:pPr>
+            <w:r>
+              <w:rPr>
+                <w:sz w:val="36"/>
+                <w:szCs w:val="36"/>
+              </w:rPr>
+              <w:t>${location}</w:t>
+            </w:r>
+          </w:p>
+        </w:tc>
+      </w:tr>
+      <w:tr>
+        <w:trPr>
+          <w:trHeight w:val="571"/>
+        </w:trPr>
+        <w:tc>
+          <w:tcPr>
+            <w:tcW w:w="3505" w:type="dxa"/>
+          </w:tcPr>
+          <w:p>
+            <w:pPr>
+              <w:spacing w:line="480" w:lineRule="auto"/>
+              <w:rPr>
+                <w:b/>
+                <w:bCs/>
+                <w:sz w:val="36"/>
+                <w:szCs w:val="36"/>
+              </w:rPr>
+            </w:pPr>
+            <w:r>
+              <w:rPr>
+                <w:b/>
+                <w:bCs/>
+                <w:sz w:val="36"/>
+                <w:szCs w:val="36"/>
+              </w:rPr>
+              <w:t>Assigned Employee:</w:t>
+            </w:r>
+          </w:p>
+        </w:tc>
+        <w:tc>
+          <w:tcPr>
+            <w:tcW w:w="6143" w:type="dxa"/>
+          </w:tcPr>
+          <w:p>
+            <w:pPr>
+              <w:spacing w:line="480" w:lineRule="auto"/>
+              <w:rPr>
+                <w:sz w:val="36"/>
+                <w:szCs w:val="36"/>
+              </w:rPr>
+            </w:pPr>
+            <w:r>
+              <w:rPr>
+                <w:sz w:val="36"/>
+                <w:szCs w:val="36"/>
+              </w:rPr>
+              <w:t>${assigned}</w:t>
+            </w:r>
+          </w:p>
+        </w:tc>
+      </w:tr>
+      <w:tr>
+        <w:trPr>
+          <w:trHeight w:val="546"/>
+        </w:trPr>
+        <w:tc>
+          <w:tcPr>
+            <w:tcW w:w="3505" w:type="dxa"/>
+          </w:tcPr>
+          <w:p>
+            <w:pPr>
+              <w:spacing w:line="480" w:lineRule="auto"/>
+              <w:rPr>
+                <w:b/>
+                <w:bCs/>
+                <w:sz w:val="36"/>
+                <w:szCs w:val="36"/>
+              </w:rPr>
+            </w:pPr>
+            <w:r>
+              <w:rPr>
+                <w:b/>
+                <w:bCs/>
+                <w:sz w:val="36"/>
+                <w:szCs w:val="36"/>
+              </w:rPr>
+              <w:t>Requested Employee</w:t>
+            </w:r>
+            <w:r>
+              <w:rPr>
+                <w:b/>
+                <w:bCs/>
+                <w:sz w:val="36"/>
+                <w:szCs w:val="36"/>
+              </w:rPr>
+              <w:t>:</w:t>
+            </w:r>
+          </w:p>
+        </w:tc>
+        <w:tc>
+          <w:tcPr>
+            <w:tcW w:w="6143" w:type="dxa"/>
+          </w:tcPr>
+          <w:p>
+            <w:pPr>
+              <w:spacing w:line="480" w:lineRule="auto"/>
+              <w:rPr>
+                <w:sz w:val="36"/>
+                <w:szCs w:val="36"/>
+              </w:rPr>
+            </w:pPr>
+            <w:r>
+              <w:rPr>
+                <w:sz w:val="36"/>
+                <w:szCs w:val="36"/>
+              </w:rPr>
+              <w:t>${requested}</w:t>
+            </w:r>
+          </w:p>
+        </w:tc>
+      </w:tr>
+      <w:tr>
+        <w:trPr>
+          <w:trHeight w:val="638"/>
+        </w:trPr>
+        <w:tc>
+          <w:tcPr>
+            <w:tcW w:w="3505" w:type="dxa"/>
+          </w:tcPr>
+          <w:p>
+            <w:pPr>
+              <w:spacing w:line="480" w:lineRule="auto"/>
+              <w:rPr>
+                <w:b/>
+                <w:bCs/>
+                <w:sz w:val="36"/>
+                <w:szCs w:val="36"/>
+              </w:rPr>
+            </w:pPr>
+            <w:r>
+              <w:rPr>
+                <w:b/>
+                <w:bCs/>
+                <w:sz w:val="36"/>
+                <w:szCs w:val="36"/>
+              </w:rPr>
+              <w:t>Status</w:t>
+            </w:r>
+            <w:r>
+              <w:rPr>
+                <w:b/>
+                <w:bCs/>
+                <w:sz w:val="36"/>
+                <w:szCs w:val="36"/>
+              </w:rPr>
+              <w:t>:</w:t>
+            </w:r>
+          </w:p>
+        </w:tc>
+        <w:tc>
+          <w:tcPr>
+            <w:tcW w:w="6143" w:type="dxa"/>
+          </w:tcPr>
+          <w:p>
+            <w:pPr>
+              <w:spacing w:line="480" w:lineRule="auto"/>
+              <w:rPr>
+                <w:sz w:val="36"/>
+                <w:szCs w:val="36"/>
+              </w:rPr>
+            </w:pPr>
+            <w:r>
+              <w:rPr>
+                <w:sz w:val="36"/>
+                <w:szCs w:val="36"/>
+              </w:rPr>
+              <w:t>${status}</w:t>
+            </w:r>
+          </w:p>
+        </w:tc>
+      </w:tr>
+    </w:tbl>
+    <w:p/>
+    <w:p>
+      <w:pPr>
+        <w:rPr>
+          <w:u w:val="single"/>
+        </w:rPr>
+      </w:pPr>
+      <w:r>
+        <w:rPr>
+          <w:u w:val="single"/>
+        </w:rPr>
+        <w:t>System Info:</w:t>
       </w:r>
     </w:p>
     <w:p>
       <w:r>
-        <w:t>${request}</w:t>
+        <w:t>Submitting User: ${user}</w:t>
       </w:r>
     </w:p>
     <w:p>
       <w:r>
-        <w:t>Request Type: ${type}</w:t>
+        <w:t>Date Processed: ${date}</w:t>
       </w:r>
     </w:p>
     <w:p>
       <w:r>
-        <w:t>Date: ${date}</w:t>
+        <w:t>Timestamp: ${time}</w:t>
       </w:r>
     </w:p>
-    <w:p>
-      <w:r>
-        <w:t>Location: ${location}</w:t>
-      </w:r>
-    </w:p>
-    <w:p>
-      <w:r>
-        <w:t>Assigned Employee: ${assigned}</w:t>
-      </w:r>
-    </w:p>
-    <w:p>
-      <w:r>
-        <w:t>Requested Employee: ${requested}</w:t>
-      </w:r>
-    </w:p>
-    <w:p>
-      <w:r>
-        <w:t>Status: ${status}</w:t>
-      </w:r>
-    </w:p>
+    <w:p/>
     <w:sectPr>
       <w:headerReference w:type="even" r:id="rId7"/>
       <w:headerReference w:type="default" r:id="rId8"/>
-      <w:footerReference w:type="even" r:id="rId9"/>
-      <w:footerReference w:type="default" r:id="rId10"/>
-      <w:headerReference w:type="first" r:id="rId11"/>
-      <w:footerReference w:type="first" r:id="rId12"/>
+      <w:headerReference w:type="first" r:id="rId9"/>
       <w:pgSz w:w="12240" w:h="15840"/>
       <w:pgMar w:top="1440" w:right="1440" w:bottom="1440" w:left="1440" w:header="720" w:footer="720" w:gutter="0"/>
       <w:cols w:space="720"/>
@@ -81,36 +386,6 @@
     </w:p>
   </w:endnote>
 </w:endnotes>
-</file>
-
-<file path=word/footer1.xml><?xml version="1.0" encoding="utf-8"?>
-<w:ftr xmlns:wpc="http://schemas.microsoft.com/office/word/2010/wordprocessingCanvas" xmlns:cx="http://schemas.microsoft.com/office/drawing/2014/chartex" xmlns:cx1="http://schemas.microsoft.com/office/drawing/2015/9/8/chartex" xmlns:cx2="http://schemas.microsoft.com/office/drawing/2015/10/21/chartex" xmlns:cx3="http://schemas.microsoft.com/office/drawing/2016/5/9/chartex" xmlns:cx4="http://schemas.microsoft.com/office/drawing/2016/5/10/chartex" xmlns:cx5="http://schemas.microsoft.com/office/drawing/2016/5/11/chartex" xmlns:cx6="http://schemas.microsoft.com/office/drawing/2016/5/12/chartex" xmlns:cx7="http://schemas.microsoft.com/office/drawing/2016/5/13/chartex" xmlns:cx8="http://schemas.microsoft.com/office/drawing/2016/5/14/chartex" xmlns:mc="http://schemas.openxmlformats.org/markup-compatibility/2006" xmlns:aink="http://schemas.microsoft.com/office/drawing/2016/ink" xmlns:am3d="http://schemas.microsoft.com/office/drawing/2017/model3d" xmlns:o="urn:schemas-microsoft-com:office:office" xmlns:r="http://schemas.openxmlformats.org/officeDocument/2006/relationships" xmlns:m="http://schemas.openxmlformats.org/officeDocument/2006/math" xmlns:v="urn:schemas-microsoft-com:vml" xmlns:wp14="http://schemas.microsoft.com/office/word/2010/wordprocessingDrawing" xmlns:wp="http://schemas.openxmlformats.org/drawingml/2006/wordprocessingDrawing" xmlns:w10="urn:schemas-microsoft-com:office:word" xmlns:w="http://schemas.openxmlformats.org/wordprocessingml/2006/main" xmlns:w14="http://schemas.microsoft.com/office/word/2010/wordml" xmlns:w15="http://schemas.microsoft.com/office/word/2012/wordml" xmlns:w16cex="http://schemas.microsoft.com/office/word/2018/wordml/cex" xmlns:w16cid="http://schemas.microsoft.com/office/word/2016/wordml/cid" xmlns:w16="http://schemas.microsoft.com/office/word/2018/wordml" xmlns:w16sdtdh="http://schemas.microsoft.com/office/word/2020/wordml/sdtdatahash" xmlns:w16se="http://schemas.microsoft.com/office/word/2015/wordml/symex" xmlns:wpg="http://schemas.microsoft.com/office/word/2010/wordprocessingGroup" xmlns:wpi="http://schemas.microsoft.com/office/word/2010/wordprocessingInk" xmlns:wne="http://schemas.microsoft.com/office/word/2006/wordml" xmlns:wps="http://schemas.microsoft.com/office/word/2010/wordprocessingShape" mc:Ignorable="w14 w15 w16se w16cid w16 w16cex w16sdtdh wp14">
-  <w:p>
-    <w:pPr>
-      <w:pStyle w:val="Footer"/>
-    </w:pPr>
-  </w:p>
-</w:ftr>
-</file>
-
-<file path=word/footer2.xml><?xml version="1.0" encoding="utf-8"?>
-<w:ftr xmlns:wpc="http://schemas.microsoft.com/office/word/2010/wordprocessingCanvas" xmlns:cx="http://schemas.microsoft.com/office/drawing/2014/chartex" xmlns:cx1="http://schemas.microsoft.com/office/drawing/2015/9/8/chartex" xmlns:cx2="http://schemas.microsoft.com/office/drawing/2015/10/21/chartex" xmlns:cx3="http://schemas.microsoft.com/office/drawing/2016/5/9/chartex" xmlns:cx4="http://schemas.microsoft.com/office/drawing/2016/5/10/chartex" xmlns:cx5="http://schemas.microsoft.com/office/drawing/2016/5/11/chartex" xmlns:cx6="http://schemas.microsoft.com/office/drawing/2016/5/12/chartex" xmlns:cx7="http://schemas.microsoft.com/office/drawing/2016/5/13/chartex" xmlns:cx8="http://schemas.microsoft.com/office/drawing/2016/5/14/chartex" xmlns:mc="http://schemas.openxmlformats.org/markup-compatibility/2006" xmlns:aink="http://schemas.microsoft.com/office/drawing/2016/ink" xmlns:am3d="http://schemas.microsoft.com/office/drawing/2017/model3d" xmlns:o="urn:schemas-microsoft-com:office:office" xmlns:r="http://schemas.openxmlformats.org/officeDocument/2006/relationships" xmlns:m="http://schemas.openxmlformats.org/officeDocument/2006/math" xmlns:v="urn:schemas-microsoft-com:vml" xmlns:wp14="http://schemas.microsoft.com/office/word/2010/wordprocessingDrawing" xmlns:wp="http://schemas.openxmlformats.org/drawingml/2006/wordprocessingDrawing" xmlns:w10="urn:schemas-microsoft-com:office:word" xmlns:w="http://schemas.openxmlformats.org/wordprocessingml/2006/main" xmlns:w14="http://schemas.microsoft.com/office/word/2010/wordml" xmlns:w15="http://schemas.microsoft.com/office/word/2012/wordml" xmlns:w16cex="http://schemas.microsoft.com/office/word/2018/wordml/cex" xmlns:w16cid="http://schemas.microsoft.com/office/word/2016/wordml/cid" xmlns:w16="http://schemas.microsoft.com/office/word/2018/wordml" xmlns:w16sdtdh="http://schemas.microsoft.com/office/word/2020/wordml/sdtdatahash" xmlns:w16se="http://schemas.microsoft.com/office/word/2015/wordml/symex" xmlns:wpg="http://schemas.microsoft.com/office/word/2010/wordprocessingGroup" xmlns:wpi="http://schemas.microsoft.com/office/word/2010/wordprocessingInk" xmlns:wne="http://schemas.microsoft.com/office/word/2006/wordml" xmlns:wps="http://schemas.microsoft.com/office/word/2010/wordprocessingShape" mc:Ignorable="w14 w15 w16se w16cid w16 w16cex w16sdtdh wp14">
-  <w:p>
-    <w:pPr>
-      <w:pStyle w:val="Footer"/>
-    </w:pPr>
-  </w:p>
-</w:ftr>
-</file>
-
-<file path=word/footer3.xml><?xml version="1.0" encoding="utf-8"?>
-<w:ftr xmlns:wpc="http://schemas.microsoft.com/office/word/2010/wordprocessingCanvas" xmlns:cx="http://schemas.microsoft.com/office/drawing/2014/chartex" xmlns:cx1="http://schemas.microsoft.com/office/drawing/2015/9/8/chartex" xmlns:cx2="http://schemas.microsoft.com/office/drawing/2015/10/21/chartex" xmlns:cx3="http://schemas.microsoft.com/office/drawing/2016/5/9/chartex" xmlns:cx4="http://schemas.microsoft.com/office/drawing/2016/5/10/chartex" xmlns:cx5="http://schemas.microsoft.com/office/drawing/2016/5/11/chartex" xmlns:cx6="http://schemas.microsoft.com/office/drawing/2016/5/12/chartex" xmlns:cx7="http://schemas.microsoft.com/office/drawing/2016/5/13/chartex" xmlns:cx8="http://schemas.microsoft.com/office/drawing/2016/5/14/chartex" xmlns:mc="http://schemas.openxmlformats.org/markup-compatibility/2006" xmlns:aink="http://schemas.microsoft.com/office/drawing/2016/ink" xmlns:am3d="http://schemas.microsoft.com/office/drawing/2017/model3d" xmlns:o="urn:schemas-microsoft-com:office:office" xmlns:r="http://schemas.openxmlformats.org/officeDocument/2006/relationships" xmlns:m="http://schemas.openxmlformats.org/officeDocument/2006/math" xmlns:v="urn:schemas-microsoft-com:vml" xmlns:wp14="http://schemas.microsoft.com/office/word/2010/wordprocessingDrawing" xmlns:wp="http://schemas.openxmlformats.org/drawingml/2006/wordprocessingDrawing" xmlns:w10="urn:schemas-microsoft-com:office:word" xmlns:w="http://schemas.openxmlformats.org/wordprocessingml/2006/main" xmlns:w14="http://schemas.microsoft.com/office/word/2010/wordml" xmlns:w15="http://schemas.microsoft.com/office/word/2012/wordml" xmlns:w16cex="http://schemas.microsoft.com/office/word/2018/wordml/cex" xmlns:w16cid="http://schemas.microsoft.com/office/word/2016/wordml/cid" xmlns:w16="http://schemas.microsoft.com/office/word/2018/wordml" xmlns:w16sdtdh="http://schemas.microsoft.com/office/word/2020/wordml/sdtdatahash" xmlns:w16se="http://schemas.microsoft.com/office/word/2015/wordml/symex" xmlns:wpg="http://schemas.microsoft.com/office/word/2010/wordprocessingGroup" xmlns:wpi="http://schemas.microsoft.com/office/word/2010/wordprocessingInk" xmlns:wne="http://schemas.microsoft.com/office/word/2006/wordml" xmlns:wps="http://schemas.microsoft.com/office/word/2010/wordprocessingShape" mc:Ignorable="w14 w15 w16se w16cid w16 w16cex w16sdtdh wp14">
-  <w:p>
-    <w:pPr>
-      <w:pStyle w:val="Footer"/>
-    </w:pPr>
-  </w:p>
-</w:ftr>
 </file>
 
 <file path=word/footnotes.xml><?xml version="1.0" encoding="utf-8"?>
@@ -182,7 +457,7 @@
 <w:hdr xmlns:wpc="http://schemas.microsoft.com/office/word/2010/wordprocessingCanvas" xmlns:cx="http://schemas.microsoft.com/office/drawing/2014/chartex" xmlns:cx1="http://schemas.microsoft.com/office/drawing/2015/9/8/chartex" xmlns:cx2="http://schemas.microsoft.com/office/drawing/2015/10/21/chartex" xmlns:cx3="http://schemas.microsoft.com/office/drawing/2016/5/9/chartex" xmlns:cx4="http://schemas.microsoft.com/office/drawing/2016/5/10/chartex" xmlns:cx5="http://schemas.microsoft.com/office/drawing/2016/5/11/chartex" xmlns:cx6="http://schemas.microsoft.com/office/drawing/2016/5/12/chartex" xmlns:cx7="http://schemas.microsoft.com/office/drawing/2016/5/13/chartex" xmlns:cx8="http://schemas.microsoft.com/office/drawing/2016/5/14/chartex" xmlns:mc="http://schemas.openxmlformats.org/markup-compatibility/2006" xmlns:aink="http://schemas.microsoft.com/office/drawing/2016/ink" xmlns:am3d="http://schemas.microsoft.com/office/drawing/2017/model3d" xmlns:o="urn:schemas-microsoft-com:office:office" xmlns:r="http://schemas.openxmlformats.org/officeDocument/2006/relationships" xmlns:m="http://schemas.openxmlformats.org/officeDocument/2006/math" xmlns:v="urn:schemas-microsoft-com:vml" xmlns:wp14="http://schemas.microsoft.com/office/word/2010/wordprocessingDrawing" xmlns:wp="http://schemas.openxmlformats.org/drawingml/2006/wordprocessingDrawing" xmlns:w10="urn:schemas-microsoft-com:office:word" xmlns:w="http://schemas.openxmlformats.org/wordprocessingml/2006/main" xmlns:w14="http://schemas.microsoft.com/office/word/2010/wordml" xmlns:w15="http://schemas.microsoft.com/office/word/2012/wordml" xmlns:w16cex="http://schemas.microsoft.com/office/word/2018/wordml/cex" xmlns:w16cid="http://schemas.microsoft.com/office/word/2016/wordml/cid" xmlns:w16="http://schemas.microsoft.com/office/word/2018/wordml" xmlns:w16sdtdh="http://schemas.microsoft.com/office/word/2020/wordml/sdtdatahash" xmlns:w16se="http://schemas.microsoft.com/office/word/2015/wordml/symex" xmlns:wpg="http://schemas.microsoft.com/office/word/2010/wordprocessingGroup" xmlns:wpi="http://schemas.microsoft.com/office/word/2010/wordprocessingInk" xmlns:wne="http://schemas.microsoft.com/office/word/2006/wordml" xmlns:wps="http://schemas.microsoft.com/office/word/2010/wordprocessingShape" mc:Ignorable="w14 w15 w16se w16cid w16 w16cex w16sdtdh wp14">
   <w:p>
     <w:pPr>
-      <w:pStyle w:val="Header"/>
+      <w:pStyle w:val="Title"/>
     </w:pPr>
     <w:r>
       <w:rPr>
@@ -728,6 +1003,59 @@
     <w:uiPriority w:val="99"/>
     <w:rsid w:val="00625DB0"/>
   </w:style>
+  <w:style w:type="paragraph" w:styleId="Title">
+    <w:name w:val="Title"/>
+    <w:basedOn w:val="Normal"/>
+    <w:next w:val="Normal"/>
+    <w:link w:val="TitleChar"/>
+    <w:uiPriority w:val="10"/>
+    <w:qFormat/>
+    <w:rsid w:val="00DC0922"/>
+    <w:pPr>
+      <w:spacing w:after="0" w:line="240" w:lineRule="auto"/>
+      <w:contextualSpacing/>
+    </w:pPr>
+    <w:rPr>
+      <w:rFonts w:asciiTheme="majorHAnsi" w:eastAsiaTheme="majorEastAsia" w:hAnsiTheme="majorHAnsi" w:cstheme="majorBidi"/>
+      <w:spacing w:val="-10"/>
+      <w:kern w:val="28"/>
+      <w:sz w:val="56"/>
+      <w:szCs w:val="56"/>
+    </w:rPr>
+  </w:style>
+  <w:style w:type="character" w:customStyle="1" w:styleId="TitleChar">
+    <w:name w:val="Title Char"/>
+    <w:basedOn w:val="DefaultParagraphFont"/>
+    <w:link w:val="Title"/>
+    <w:uiPriority w:val="10"/>
+    <w:rsid w:val="00DC0922"/>
+    <w:rPr>
+      <w:rFonts w:asciiTheme="majorHAnsi" w:eastAsiaTheme="majorEastAsia" w:hAnsiTheme="majorHAnsi" w:cstheme="majorBidi"/>
+      <w:spacing w:val="-10"/>
+      <w:kern w:val="28"/>
+      <w:sz w:val="56"/>
+      <w:szCs w:val="56"/>
+    </w:rPr>
+  </w:style>
+  <w:style w:type="table" w:styleId="TableGrid">
+    <w:name w:val="Table Grid"/>
+    <w:basedOn w:val="TableNormal"/>
+    <w:uiPriority w:val="39"/>
+    <w:rsid w:val="0045309D"/>
+    <w:pPr>
+      <w:spacing w:after="0" w:line="240" w:lineRule="auto"/>
+    </w:pPr>
+    <w:tblPr>
+      <w:tblBorders>
+        <w:top w:val="single" w:sz="4" w:space="0" w:color="auto"/>
+        <w:left w:val="single" w:sz="4" w:space="0" w:color="auto"/>
+        <w:bottom w:val="single" w:sz="4" w:space="0" w:color="auto"/>
+        <w:right w:val="single" w:sz="4" w:space="0" w:color="auto"/>
+        <w:insideH w:val="single" w:sz="4" w:space="0" w:color="auto"/>
+        <w:insideV w:val="single" w:sz="4" w:space="0" w:color="auto"/>
+      </w:tblBorders>
+    </w:tblPr>
+  </w:style>
 </w:styles>
 </file>
 

</xml_diff>